<commit_message>
Jenkins With Selenium Integration
</commit_message>
<xml_diff>
--- a/Phase-5/Session-4/Jenkins WIth Selenium.docx
+++ b/Phase-5/Session-4/Jenkins WIth Selenium.docx
@@ -206,10 +206,7 @@
         <w:t>\Java\jdk1.8.0_202\bin</w:t>
       </w:r>
       <w:r>
-        <w:t>\</w:t>
-      </w:r>
-      <w:r>
-        <w:t xml:space="preserve">java –jar </w:t>
+        <w:t xml:space="preserve">\java –jar </w:t>
       </w:r>
       <w:proofErr w:type="spellStart"/>
       <w:r>
@@ -420,9 +417,724 @@
           </wp:inline>
         </w:drawing>
       </w:r>
+    </w:p>
+    <w:p>
+      <w:r>
+        <w:t>Provide your details</w:t>
+      </w:r>
+    </w:p>
+    <w:p>
+      <w:r>
+        <w:rPr>
+          <w:noProof/>
+          <w:lang w:bidi="gu-IN"/>
+        </w:rPr>
+        <w:drawing>
+          <wp:inline distT="0" distB="0" distL="0" distR="0" wp14:anchorId="72CB62C7" wp14:editId="07A33116">
+            <wp:extent cx="5943600" cy="3341370"/>
+            <wp:effectExtent l="0" t="0" r="0" b="0"/>
+            <wp:docPr id="5" name="Picture 5"/>
+            <wp:cNvGraphicFramePr>
+              <a:graphicFrameLocks xmlns:a="http://schemas.openxmlformats.org/drawingml/2006/main" noChangeAspect="1"/>
+            </wp:cNvGraphicFramePr>
+            <a:graphic xmlns:a="http://schemas.openxmlformats.org/drawingml/2006/main">
+              <a:graphicData uri="http://schemas.openxmlformats.org/drawingml/2006/picture">
+                <pic:pic xmlns:pic="http://schemas.openxmlformats.org/drawingml/2006/picture">
+                  <pic:nvPicPr>
+                    <pic:cNvPr id="1" name=""/>
+                    <pic:cNvPicPr/>
+                  </pic:nvPicPr>
+                  <pic:blipFill>
+                    <a:blip r:embed="rId10"/>
+                    <a:stretch>
+                      <a:fillRect/>
+                    </a:stretch>
+                  </pic:blipFill>
+                  <pic:spPr>
+                    <a:xfrm>
+                      <a:off x="0" y="0"/>
+                      <a:ext cx="5943600" cy="3341370"/>
+                    </a:xfrm>
+                    <a:prstGeom prst="rect">
+                      <a:avLst/>
+                    </a:prstGeom>
+                  </pic:spPr>
+                </pic:pic>
+              </a:graphicData>
+            </a:graphic>
+          </wp:inline>
+        </w:drawing>
+      </w:r>
+    </w:p>
+    <w:p>
+      <w:r>
+        <w:t>Click on save and continue</w:t>
+      </w:r>
+    </w:p>
+    <w:p>
+      <w:r>
+        <w:rPr>
+          <w:noProof/>
+          <w:lang w:bidi="gu-IN"/>
+        </w:rPr>
+        <w:lastRenderedPageBreak/>
+        <w:drawing>
+          <wp:inline distT="0" distB="0" distL="0" distR="0" wp14:anchorId="782AB03A" wp14:editId="0D57847F">
+            <wp:extent cx="5943600" cy="3341370"/>
+            <wp:effectExtent l="0" t="0" r="0" b="0"/>
+            <wp:docPr id="6" name="Picture 6"/>
+            <wp:cNvGraphicFramePr>
+              <a:graphicFrameLocks xmlns:a="http://schemas.openxmlformats.org/drawingml/2006/main" noChangeAspect="1"/>
+            </wp:cNvGraphicFramePr>
+            <a:graphic xmlns:a="http://schemas.openxmlformats.org/drawingml/2006/main">
+              <a:graphicData uri="http://schemas.openxmlformats.org/drawingml/2006/picture">
+                <pic:pic xmlns:pic="http://schemas.openxmlformats.org/drawingml/2006/picture">
+                  <pic:nvPicPr>
+                    <pic:cNvPr id="1" name=""/>
+                    <pic:cNvPicPr/>
+                  </pic:nvPicPr>
+                  <pic:blipFill>
+                    <a:blip r:embed="rId11"/>
+                    <a:stretch>
+                      <a:fillRect/>
+                    </a:stretch>
+                  </pic:blipFill>
+                  <pic:spPr>
+                    <a:xfrm>
+                      <a:off x="0" y="0"/>
+                      <a:ext cx="5943600" cy="3341370"/>
+                    </a:xfrm>
+                    <a:prstGeom prst="rect">
+                      <a:avLst/>
+                    </a:prstGeom>
+                  </pic:spPr>
+                </pic:pic>
+              </a:graphicData>
+            </a:graphic>
+          </wp:inline>
+        </w:drawing>
+      </w:r>
+    </w:p>
+    <w:p>
+      <w:r>
+        <w:t>Click on save and finish</w:t>
+      </w:r>
+    </w:p>
+    <w:p>
+      <w:r>
+        <w:rPr>
+          <w:noProof/>
+          <w:lang w:bidi="gu-IN"/>
+        </w:rPr>
+        <w:drawing>
+          <wp:inline distT="0" distB="0" distL="0" distR="0" wp14:anchorId="031F5D10" wp14:editId="2C2F76A3">
+            <wp:extent cx="5943600" cy="3341370"/>
+            <wp:effectExtent l="0" t="0" r="0" b="0"/>
+            <wp:docPr id="7" name="Picture 7"/>
+            <wp:cNvGraphicFramePr>
+              <a:graphicFrameLocks xmlns:a="http://schemas.openxmlformats.org/drawingml/2006/main" noChangeAspect="1"/>
+            </wp:cNvGraphicFramePr>
+            <a:graphic xmlns:a="http://schemas.openxmlformats.org/drawingml/2006/main">
+              <a:graphicData uri="http://schemas.openxmlformats.org/drawingml/2006/picture">
+                <pic:pic xmlns:pic="http://schemas.openxmlformats.org/drawingml/2006/picture">
+                  <pic:nvPicPr>
+                    <pic:cNvPr id="1" name=""/>
+                    <pic:cNvPicPr/>
+                  </pic:nvPicPr>
+                  <pic:blipFill>
+                    <a:blip r:embed="rId12"/>
+                    <a:stretch>
+                      <a:fillRect/>
+                    </a:stretch>
+                  </pic:blipFill>
+                  <pic:spPr>
+                    <a:xfrm>
+                      <a:off x="0" y="0"/>
+                      <a:ext cx="5943600" cy="3341370"/>
+                    </a:xfrm>
+                    <a:prstGeom prst="rect">
+                      <a:avLst/>
+                    </a:prstGeom>
+                  </pic:spPr>
+                </pic:pic>
+              </a:graphicData>
+            </a:graphic>
+          </wp:inline>
+        </w:drawing>
+      </w:r>
+    </w:p>
+    <w:p>
+      <w:r>
+        <w:t>Click on Start using Jenkins</w:t>
+      </w:r>
+    </w:p>
+    <w:p>
+      <w:r>
+        <w:t>Click on manage Jenkins</w:t>
+      </w:r>
+    </w:p>
+    <w:p>
+      <w:r>
+        <w:rPr>
+          <w:noProof/>
+          <w:lang w:bidi="gu-IN"/>
+        </w:rPr>
+        <w:lastRenderedPageBreak/>
+        <w:drawing>
+          <wp:inline distT="0" distB="0" distL="0" distR="0" wp14:anchorId="7C98D715" wp14:editId="35904392">
+            <wp:extent cx="5943600" cy="3341370"/>
+            <wp:effectExtent l="0" t="0" r="0" b="0"/>
+            <wp:docPr id="8" name="Picture 8"/>
+            <wp:cNvGraphicFramePr>
+              <a:graphicFrameLocks xmlns:a="http://schemas.openxmlformats.org/drawingml/2006/main" noChangeAspect="1"/>
+            </wp:cNvGraphicFramePr>
+            <a:graphic xmlns:a="http://schemas.openxmlformats.org/drawingml/2006/main">
+              <a:graphicData uri="http://schemas.openxmlformats.org/drawingml/2006/picture">
+                <pic:pic xmlns:pic="http://schemas.openxmlformats.org/drawingml/2006/picture">
+                  <pic:nvPicPr>
+                    <pic:cNvPr id="1" name=""/>
+                    <pic:cNvPicPr/>
+                  </pic:nvPicPr>
+                  <pic:blipFill>
+                    <a:blip r:embed="rId13"/>
+                    <a:stretch>
+                      <a:fillRect/>
+                    </a:stretch>
+                  </pic:blipFill>
+                  <pic:spPr>
+                    <a:xfrm>
+                      <a:off x="0" y="0"/>
+                      <a:ext cx="5943600" cy="3341370"/>
+                    </a:xfrm>
+                    <a:prstGeom prst="rect">
+                      <a:avLst/>
+                    </a:prstGeom>
+                  </pic:spPr>
+                </pic:pic>
+              </a:graphicData>
+            </a:graphic>
+          </wp:inline>
+        </w:drawing>
+      </w:r>
+    </w:p>
+    <w:p>
+      <w:r>
+        <w:t>Click on manage plugins</w:t>
+      </w:r>
+    </w:p>
+    <w:p>
+      <w:r>
+        <w:rPr>
+          <w:noProof/>
+          <w:lang w:bidi="gu-IN"/>
+        </w:rPr>
+        <w:drawing>
+          <wp:inline distT="0" distB="0" distL="0" distR="0" wp14:anchorId="4253D570" wp14:editId="14CC4066">
+            <wp:extent cx="5943600" cy="3341370"/>
+            <wp:effectExtent l="0" t="0" r="0" b="0"/>
+            <wp:docPr id="9" name="Picture 9"/>
+            <wp:cNvGraphicFramePr>
+              <a:graphicFrameLocks xmlns:a="http://schemas.openxmlformats.org/drawingml/2006/main" noChangeAspect="1"/>
+            </wp:cNvGraphicFramePr>
+            <a:graphic xmlns:a="http://schemas.openxmlformats.org/drawingml/2006/main">
+              <a:graphicData uri="http://schemas.openxmlformats.org/drawingml/2006/picture">
+                <pic:pic xmlns:pic="http://schemas.openxmlformats.org/drawingml/2006/picture">
+                  <pic:nvPicPr>
+                    <pic:cNvPr id="1" name=""/>
+                    <pic:cNvPicPr/>
+                  </pic:nvPicPr>
+                  <pic:blipFill>
+                    <a:blip r:embed="rId14"/>
+                    <a:stretch>
+                      <a:fillRect/>
+                    </a:stretch>
+                  </pic:blipFill>
+                  <pic:spPr>
+                    <a:xfrm>
+                      <a:off x="0" y="0"/>
+                      <a:ext cx="5943600" cy="3341370"/>
+                    </a:xfrm>
+                    <a:prstGeom prst="rect">
+                      <a:avLst/>
+                    </a:prstGeom>
+                  </pic:spPr>
+                </pic:pic>
+              </a:graphicData>
+            </a:graphic>
+          </wp:inline>
+        </w:drawing>
+      </w:r>
+    </w:p>
+    <w:p>
+      <w:r>
+        <w:t>Search for Maven Integration</w:t>
+      </w:r>
+    </w:p>
+    <w:p>
+      <w:r>
+        <w:rPr>
+          <w:noProof/>
+          <w:lang w:bidi="gu-IN"/>
+        </w:rPr>
+        <w:lastRenderedPageBreak/>
+        <w:drawing>
+          <wp:inline distT="0" distB="0" distL="0" distR="0" wp14:anchorId="74045A70" wp14:editId="59B6F1A8">
+            <wp:extent cx="5943600" cy="3341370"/>
+            <wp:effectExtent l="0" t="0" r="0" b="0"/>
+            <wp:docPr id="10" name="Picture 10"/>
+            <wp:cNvGraphicFramePr>
+              <a:graphicFrameLocks xmlns:a="http://schemas.openxmlformats.org/drawingml/2006/main" noChangeAspect="1"/>
+            </wp:cNvGraphicFramePr>
+            <a:graphic xmlns:a="http://schemas.openxmlformats.org/drawingml/2006/main">
+              <a:graphicData uri="http://schemas.openxmlformats.org/drawingml/2006/picture">
+                <pic:pic xmlns:pic="http://schemas.openxmlformats.org/drawingml/2006/picture">
+                  <pic:nvPicPr>
+                    <pic:cNvPr id="1" name=""/>
+                    <pic:cNvPicPr/>
+                  </pic:nvPicPr>
+                  <pic:blipFill>
+                    <a:blip r:embed="rId15"/>
+                    <a:stretch>
+                      <a:fillRect/>
+                    </a:stretch>
+                  </pic:blipFill>
+                  <pic:spPr>
+                    <a:xfrm>
+                      <a:off x="0" y="0"/>
+                      <a:ext cx="5943600" cy="3341370"/>
+                    </a:xfrm>
+                    <a:prstGeom prst="rect">
+                      <a:avLst/>
+                    </a:prstGeom>
+                  </pic:spPr>
+                </pic:pic>
+              </a:graphicData>
+            </a:graphic>
+          </wp:inline>
+        </w:drawing>
+      </w:r>
+      <w:proofErr w:type="gramStart"/>
+      <w:r>
+        <w:t>click</w:t>
+      </w:r>
+      <w:proofErr w:type="gramEnd"/>
+      <w:r>
+        <w:t xml:space="preserve"> on install without restart</w:t>
+      </w:r>
+    </w:p>
+    <w:p>
+      <w:r>
+        <w:rPr>
+          <w:noProof/>
+          <w:lang w:bidi="gu-IN"/>
+        </w:rPr>
+        <w:drawing>
+          <wp:inline distT="0" distB="0" distL="0" distR="0" wp14:anchorId="05100230" wp14:editId="2B46E04C">
+            <wp:extent cx="5943600" cy="3341370"/>
+            <wp:effectExtent l="0" t="0" r="0" b="0"/>
+            <wp:docPr id="11" name="Picture 11"/>
+            <wp:cNvGraphicFramePr>
+              <a:graphicFrameLocks xmlns:a="http://schemas.openxmlformats.org/drawingml/2006/main" noChangeAspect="1"/>
+            </wp:cNvGraphicFramePr>
+            <a:graphic xmlns:a="http://schemas.openxmlformats.org/drawingml/2006/main">
+              <a:graphicData uri="http://schemas.openxmlformats.org/drawingml/2006/picture">
+                <pic:pic xmlns:pic="http://schemas.openxmlformats.org/drawingml/2006/picture">
+                  <pic:nvPicPr>
+                    <pic:cNvPr id="1" name=""/>
+                    <pic:cNvPicPr/>
+                  </pic:nvPicPr>
+                  <pic:blipFill>
+                    <a:blip r:embed="rId16"/>
+                    <a:stretch>
+                      <a:fillRect/>
+                    </a:stretch>
+                  </pic:blipFill>
+                  <pic:spPr>
+                    <a:xfrm>
+                      <a:off x="0" y="0"/>
+                      <a:ext cx="5943600" cy="3341370"/>
+                    </a:xfrm>
+                    <a:prstGeom prst="rect">
+                      <a:avLst/>
+                    </a:prstGeom>
+                  </pic:spPr>
+                </pic:pic>
+              </a:graphicData>
+            </a:graphic>
+          </wp:inline>
+        </w:drawing>
+      </w:r>
+    </w:p>
+    <w:p>
+      <w:r>
+        <w:t>Once installation is done go to the dashboard</w:t>
+      </w:r>
+    </w:p>
+    <w:p>
+      <w:r>
+        <w:t>Again click on manage Jenkins and now click on global tool configuration</w:t>
+      </w:r>
+    </w:p>
+    <w:p/>
+    <w:p>
+      <w:r>
+        <w:rPr>
+          <w:noProof/>
+          <w:lang w:bidi="gu-IN"/>
+        </w:rPr>
+        <w:lastRenderedPageBreak/>
+        <w:drawing>
+          <wp:inline distT="0" distB="0" distL="0" distR="0" wp14:anchorId="264AC5FF" wp14:editId="7C193EF4">
+            <wp:extent cx="5943600" cy="3341370"/>
+            <wp:effectExtent l="0" t="0" r="0" b="0"/>
+            <wp:docPr id="13" name="Picture 13"/>
+            <wp:cNvGraphicFramePr>
+              <a:graphicFrameLocks xmlns:a="http://schemas.openxmlformats.org/drawingml/2006/main" noChangeAspect="1"/>
+            </wp:cNvGraphicFramePr>
+            <a:graphic xmlns:a="http://schemas.openxmlformats.org/drawingml/2006/main">
+              <a:graphicData uri="http://schemas.openxmlformats.org/drawingml/2006/picture">
+                <pic:pic xmlns:pic="http://schemas.openxmlformats.org/drawingml/2006/picture">
+                  <pic:nvPicPr>
+                    <pic:cNvPr id="1" name=""/>
+                    <pic:cNvPicPr/>
+                  </pic:nvPicPr>
+                  <pic:blipFill>
+                    <a:blip r:embed="rId17"/>
+                    <a:stretch>
+                      <a:fillRect/>
+                    </a:stretch>
+                  </pic:blipFill>
+                  <pic:spPr>
+                    <a:xfrm>
+                      <a:off x="0" y="0"/>
+                      <a:ext cx="5943600" cy="3341370"/>
+                    </a:xfrm>
+                    <a:prstGeom prst="rect">
+                      <a:avLst/>
+                    </a:prstGeom>
+                  </pic:spPr>
+                </pic:pic>
+              </a:graphicData>
+            </a:graphic>
+          </wp:inline>
+        </w:drawing>
+      </w:r>
+    </w:p>
+    <w:p>
+      <w:proofErr w:type="spellStart"/>
+      <w:r>
+        <w:t>Goto</w:t>
+      </w:r>
+      <w:proofErr w:type="spellEnd"/>
+      <w:r>
+        <w:t xml:space="preserve"> JDK and provide your path</w:t>
+      </w:r>
+    </w:p>
+    <w:p>
+      <w:r>
+        <w:rPr>
+          <w:noProof/>
+          <w:lang w:bidi="gu-IN"/>
+        </w:rPr>
+        <w:drawing>
+          <wp:inline distT="0" distB="0" distL="0" distR="0" wp14:anchorId="5FE769CA" wp14:editId="0F49D31D">
+            <wp:extent cx="5943600" cy="3341370"/>
+            <wp:effectExtent l="0" t="0" r="0" b="0"/>
+            <wp:docPr id="14" name="Picture 14"/>
+            <wp:cNvGraphicFramePr>
+              <a:graphicFrameLocks xmlns:a="http://schemas.openxmlformats.org/drawingml/2006/main" noChangeAspect="1"/>
+            </wp:cNvGraphicFramePr>
+            <a:graphic xmlns:a="http://schemas.openxmlformats.org/drawingml/2006/main">
+              <a:graphicData uri="http://schemas.openxmlformats.org/drawingml/2006/picture">
+                <pic:pic xmlns:pic="http://schemas.openxmlformats.org/drawingml/2006/picture">
+                  <pic:nvPicPr>
+                    <pic:cNvPr id="1" name=""/>
+                    <pic:cNvPicPr/>
+                  </pic:nvPicPr>
+                  <pic:blipFill>
+                    <a:blip r:embed="rId18"/>
+                    <a:stretch>
+                      <a:fillRect/>
+                    </a:stretch>
+                  </pic:blipFill>
+                  <pic:spPr>
+                    <a:xfrm>
+                      <a:off x="0" y="0"/>
+                      <a:ext cx="5943600" cy="3341370"/>
+                    </a:xfrm>
+                    <a:prstGeom prst="rect">
+                      <a:avLst/>
+                    </a:prstGeom>
+                  </pic:spPr>
+                </pic:pic>
+              </a:graphicData>
+            </a:graphic>
+          </wp:inline>
+        </w:drawing>
+      </w:r>
+    </w:p>
+    <w:p>
+      <w:r>
+        <w:t xml:space="preserve">In maven </w:t>
+      </w:r>
+    </w:p>
+    <w:p>
+      <w:r>
+        <w:t xml:space="preserve">Choose your </w:t>
+      </w:r>
+      <w:proofErr w:type="spellStart"/>
+      <w:r>
+        <w:t>eclips</w:t>
+      </w:r>
+      <w:proofErr w:type="spellEnd"/>
+      <w:r>
+        <w:t xml:space="preserve"> version and add it for that </w:t>
+      </w:r>
+      <w:proofErr w:type="spellStart"/>
+      <w:r>
+        <w:t>goto</w:t>
+      </w:r>
+      <w:proofErr w:type="spellEnd"/>
+      <w:r>
+        <w:t>&gt;</w:t>
+      </w:r>
+      <w:proofErr w:type="spellStart"/>
+      <w:r>
+        <w:t>eclips</w:t>
+      </w:r>
+      <w:proofErr w:type="spellEnd"/>
+      <w:r>
+        <w:t>&gt;windows&gt;preferences&gt;maven&gt;installation</w:t>
+      </w:r>
+    </w:p>
+    <w:p>
+      <w:r>
+        <w:rPr>
+          <w:noProof/>
+          <w:lang w:bidi="gu-IN"/>
+        </w:rPr>
+        <w:lastRenderedPageBreak/>
+        <w:drawing>
+          <wp:inline distT="0" distB="0" distL="0" distR="0" wp14:anchorId="2CC49BF8" wp14:editId="61ACA5B1">
+            <wp:extent cx="5943600" cy="3341370"/>
+            <wp:effectExtent l="0" t="0" r="0" b="0"/>
+            <wp:docPr id="16" name="Picture 16"/>
+            <wp:cNvGraphicFramePr>
+              <a:graphicFrameLocks xmlns:a="http://schemas.openxmlformats.org/drawingml/2006/main" noChangeAspect="1"/>
+            </wp:cNvGraphicFramePr>
+            <a:graphic xmlns:a="http://schemas.openxmlformats.org/drawingml/2006/main">
+              <a:graphicData uri="http://schemas.openxmlformats.org/drawingml/2006/picture">
+                <pic:pic xmlns:pic="http://schemas.openxmlformats.org/drawingml/2006/picture">
+                  <pic:nvPicPr>
+                    <pic:cNvPr id="1" name=""/>
+                    <pic:cNvPicPr/>
+                  </pic:nvPicPr>
+                  <pic:blipFill>
+                    <a:blip r:embed="rId19"/>
+                    <a:stretch>
+                      <a:fillRect/>
+                    </a:stretch>
+                  </pic:blipFill>
+                  <pic:spPr>
+                    <a:xfrm>
+                      <a:off x="0" y="0"/>
+                      <a:ext cx="5943600" cy="3341370"/>
+                    </a:xfrm>
+                    <a:prstGeom prst="rect">
+                      <a:avLst/>
+                    </a:prstGeom>
+                  </pic:spPr>
+                </pic:pic>
+              </a:graphicData>
+            </a:graphic>
+          </wp:inline>
+        </w:drawing>
+      </w:r>
+    </w:p>
+    <w:p>
+      <w:r>
+        <w:t>Version is: 3.8.1</w:t>
+      </w:r>
+    </w:p>
+    <w:p>
+      <w:r>
+        <w:rPr>
+          <w:noProof/>
+          <w:lang w:bidi="gu-IN"/>
+        </w:rPr>
+        <w:drawing>
+          <wp:inline distT="0" distB="0" distL="0" distR="0" wp14:anchorId="177E8339" wp14:editId="7A50734F">
+            <wp:extent cx="5943600" cy="3341370"/>
+            <wp:effectExtent l="0" t="0" r="0" b="0"/>
+            <wp:docPr id="17" name="Picture 17"/>
+            <wp:cNvGraphicFramePr>
+              <a:graphicFrameLocks xmlns:a="http://schemas.openxmlformats.org/drawingml/2006/main" noChangeAspect="1"/>
+            </wp:cNvGraphicFramePr>
+            <a:graphic xmlns:a="http://schemas.openxmlformats.org/drawingml/2006/main">
+              <a:graphicData uri="http://schemas.openxmlformats.org/drawingml/2006/picture">
+                <pic:pic xmlns:pic="http://schemas.openxmlformats.org/drawingml/2006/picture">
+                  <pic:nvPicPr>
+                    <pic:cNvPr id="1" name=""/>
+                    <pic:cNvPicPr/>
+                  </pic:nvPicPr>
+                  <pic:blipFill>
+                    <a:blip r:embed="rId20"/>
+                    <a:stretch>
+                      <a:fillRect/>
+                    </a:stretch>
+                  </pic:blipFill>
+                  <pic:spPr>
+                    <a:xfrm>
+                      <a:off x="0" y="0"/>
+                      <a:ext cx="5943600" cy="3341370"/>
+                    </a:xfrm>
+                    <a:prstGeom prst="rect">
+                      <a:avLst/>
+                    </a:prstGeom>
+                  </pic:spPr>
+                </pic:pic>
+              </a:graphicData>
+            </a:graphic>
+          </wp:inline>
+        </w:drawing>
+      </w:r>
+    </w:p>
+    <w:p>
+      <w:r>
+        <w:t>Click on save and apply</w:t>
+      </w:r>
+    </w:p>
+    <w:p/>
+    <w:p>
+      <w:r>
+        <w:t>Create new job&gt; maven project</w:t>
+      </w:r>
+    </w:p>
+    <w:p>
+      <w:r>
+        <w:rPr>
+          <w:noProof/>
+          <w:lang w:bidi="gu-IN"/>
+        </w:rPr>
+        <w:lastRenderedPageBreak/>
+        <w:drawing>
+          <wp:inline distT="0" distB="0" distL="0" distR="0" wp14:anchorId="561655A0" wp14:editId="5EF5D3EE">
+            <wp:extent cx="5943600" cy="3341370"/>
+            <wp:effectExtent l="0" t="0" r="0" b="0"/>
+            <wp:docPr id="18" name="Picture 18"/>
+            <wp:cNvGraphicFramePr>
+              <a:graphicFrameLocks xmlns:a="http://schemas.openxmlformats.org/drawingml/2006/main" noChangeAspect="1"/>
+            </wp:cNvGraphicFramePr>
+            <a:graphic xmlns:a="http://schemas.openxmlformats.org/drawingml/2006/main">
+              <a:graphicData uri="http://schemas.openxmlformats.org/drawingml/2006/picture">
+                <pic:pic xmlns:pic="http://schemas.openxmlformats.org/drawingml/2006/picture">
+                  <pic:nvPicPr>
+                    <pic:cNvPr id="1" name=""/>
+                    <pic:cNvPicPr/>
+                  </pic:nvPicPr>
+                  <pic:blipFill>
+                    <a:blip r:embed="rId21"/>
+                    <a:stretch>
+                      <a:fillRect/>
+                    </a:stretch>
+                  </pic:blipFill>
+                  <pic:spPr>
+                    <a:xfrm>
+                      <a:off x="0" y="0"/>
+                      <a:ext cx="5943600" cy="3341370"/>
+                    </a:xfrm>
+                    <a:prstGeom prst="rect">
+                      <a:avLst/>
+                    </a:prstGeom>
+                  </pic:spPr>
+                </pic:pic>
+              </a:graphicData>
+            </a:graphic>
+          </wp:inline>
+        </w:drawing>
+      </w:r>
+    </w:p>
+    <w:p/>
+    <w:p>
+      <w:r>
+        <w:t xml:space="preserve">Give description and jump to </w:t>
+      </w:r>
+      <w:proofErr w:type="spellStart"/>
+      <w:r>
+        <w:t>presteps</w:t>
+      </w:r>
+      <w:proofErr w:type="spellEnd"/>
+    </w:p>
+    <w:p>
+      <w:r>
+        <w:t>And provide your project’s pom.xml file location</w:t>
+      </w:r>
+    </w:p>
+    <w:p>
+      <w:r>
+        <w:rPr>
+          <w:noProof/>
+          <w:lang w:bidi="gu-IN"/>
+        </w:rPr>
+        <w:drawing>
+          <wp:inline distT="0" distB="0" distL="0" distR="0" wp14:anchorId="35A49033" wp14:editId="70408FAB">
+            <wp:extent cx="5943600" cy="3341370"/>
+            <wp:effectExtent l="0" t="0" r="0" b="0"/>
+            <wp:docPr id="20" name="Picture 20"/>
+            <wp:cNvGraphicFramePr>
+              <a:graphicFrameLocks xmlns:a="http://schemas.openxmlformats.org/drawingml/2006/main" noChangeAspect="1"/>
+            </wp:cNvGraphicFramePr>
+            <a:graphic xmlns:a="http://schemas.openxmlformats.org/drawingml/2006/main">
+              <a:graphicData uri="http://schemas.openxmlformats.org/drawingml/2006/picture">
+                <pic:pic xmlns:pic="http://schemas.openxmlformats.org/drawingml/2006/picture">
+                  <pic:nvPicPr>
+                    <pic:cNvPr id="1" name=""/>
+                    <pic:cNvPicPr/>
+                  </pic:nvPicPr>
+                  <pic:blipFill>
+                    <a:blip r:embed="rId22"/>
+                    <a:stretch>
+                      <a:fillRect/>
+                    </a:stretch>
+                  </pic:blipFill>
+                  <pic:spPr>
+                    <a:xfrm>
+                      <a:off x="0" y="0"/>
+                      <a:ext cx="5943600" cy="3341370"/>
+                    </a:xfrm>
+                    <a:prstGeom prst="rect">
+                      <a:avLst/>
+                    </a:prstGeom>
+                  </pic:spPr>
+                </pic:pic>
+              </a:graphicData>
+            </a:graphic>
+          </wp:inline>
+        </w:drawing>
+      </w:r>
+    </w:p>
+    <w:p>
+      <w:r>
+        <w:t>In goal and option write: clean test</w:t>
+      </w:r>
+    </w:p>
+    <w:p/>
+    <w:p>
+      <w:r>
+        <w:lastRenderedPageBreak/>
+        <w:t xml:space="preserve">Click on save </w:t>
+      </w:r>
+    </w:p>
+    <w:p/>
+    <w:p>
+      <w:r>
+        <w:t>Click on build now</w:t>
+      </w:r>
       <w:bookmarkStart w:id="0" w:name="_GoBack"/>
       <w:bookmarkEnd w:id="0"/>
     </w:p>
+    <w:p/>
+    <w:p/>
     <w:sectPr>
       <w:pgSz w:w="12240" w:h="15840"/>
       <w:pgMar w:top="1440" w:right="1440" w:bottom="1440" w:left="1440" w:header="720" w:footer="720" w:gutter="0"/>

</xml_diff>